<commit_message>
modify CN Resume Wechat #
</commit_message>
<xml_diff>
--- a/ResumeFiles/YushengDing_CN_Resume.docx
+++ b/ResumeFiles/YushengDing_CN_Resume.docx
@@ -108,19 +108,7 @@
                 <w:szCs w:val="22"/>
                 <w:lang w:eastAsia="zh-CN"/>
               </w:rPr>
-              <w:t>停</w:t>
-            </w:r>
-            <w:bookmarkStart w:id="0" w:name="_GoBack"/>
-            <w:bookmarkEnd w:id="0"/>
-            <w:r>
-              <w:rPr>
-                <w:rFonts w:hint="eastAsia"/>
-                <w:i/>
-                <w:sz w:val="22"/>
-                <w:szCs w:val="22"/>
-                <w:lang w:eastAsia="zh-CN"/>
-              </w:rPr>
-              <w:t>车助手</w:t>
+              <w:t>停车助手</w:t>
             </w:r>
             <w:r>
               <w:rPr>
@@ -3077,9 +3065,12 @@
       </w:r>
     </w:p>
     <w:sectPr>
-      <w:footerReference w:type="default" r:id="rId12"/>
-      <w:headerReference w:type="first" r:id="rId13"/>
-      <w:footerReference w:type="first" r:id="rId14"/>
+      <w:headerReference w:type="even" r:id="rId12"/>
+      <w:headerReference w:type="default" r:id="rId13"/>
+      <w:footerReference w:type="even" r:id="rId14"/>
+      <w:footerReference w:type="default" r:id="rId15"/>
+      <w:headerReference w:type="first" r:id="rId16"/>
+      <w:footerReference w:type="first" r:id="rId17"/>
       <w:pgSz w:w="12240" w:h="15840"/>
       <w:pgMar w:top="720" w:right="720" w:bottom="720" w:left="720" w:header="576" w:footer="576" w:gutter="0"/>
       <w:cols w:space="720"/>
@@ -3120,6 +3111,16 @@
   <w:p>
     <w:pPr>
       <w:pStyle w:val="Footer"/>
+    </w:pPr>
+  </w:p>
+</w:ftr>
+</file>
+
+<file path=word/footer2.xml><?xml version="1.0" encoding="utf-8"?>
+<w:ftr xmlns:wpc="http://schemas.microsoft.com/office/word/2010/wordprocessingCanvas" xmlns:mo="http://schemas.microsoft.com/office/mac/office/2008/main" xmlns:mc="http://schemas.openxmlformats.org/markup-compatibility/2006" xmlns:mv="urn:schemas-microsoft-com:mac:vml" xmlns:o="urn:schemas-microsoft-com:office:office" xmlns:r="http://schemas.openxmlformats.org/officeDocument/2006/relationships" xmlns:m="http://schemas.openxmlformats.org/officeDocument/2006/math" xmlns:v="urn:schemas-microsoft-com:vml" xmlns:wp14="http://schemas.microsoft.com/office/word/2010/wordprocessingDrawing" xmlns:wp="http://schemas.openxmlformats.org/drawingml/2006/wordprocessingDrawing" xmlns:w10="urn:schemas-microsoft-com:office:word" xmlns:w="http://schemas.openxmlformats.org/wordprocessingml/2006/main" xmlns:w14="http://schemas.microsoft.com/office/word/2010/wordml" xmlns:w15="http://schemas.microsoft.com/office/word/2012/wordml" xmlns:wpg="http://schemas.microsoft.com/office/word/2010/wordprocessingGroup" xmlns:wpi="http://schemas.microsoft.com/office/word/2010/wordprocessingInk" xmlns:wne="http://schemas.microsoft.com/office/word/2006/wordml" xmlns:wps="http://schemas.microsoft.com/office/word/2010/wordprocessingShape" mc:Ignorable="w14 w15 wp14">
+  <w:p>
+    <w:pPr>
+      <w:pStyle w:val="Footer"/>
       <w:jc w:val="left"/>
       <w:rPr>
         <w:noProof/>
@@ -3129,7 +3130,7 @@
 </w:ftr>
 </file>
 
-<file path=word/footer2.xml><?xml version="1.0" encoding="utf-8"?>
+<file path=word/footer3.xml><?xml version="1.0" encoding="utf-8"?>
 <w:ftr xmlns:wpc="http://schemas.microsoft.com/office/word/2010/wordprocessingCanvas" xmlns:mo="http://schemas.microsoft.com/office/mac/office/2008/main" xmlns:mc="http://schemas.openxmlformats.org/markup-compatibility/2006" xmlns:mv="urn:schemas-microsoft-com:mac:vml" xmlns:o="urn:schemas-microsoft-com:office:office" xmlns:r="http://schemas.openxmlformats.org/officeDocument/2006/relationships" xmlns:m="http://schemas.openxmlformats.org/officeDocument/2006/math" xmlns:v="urn:schemas-microsoft-com:vml" xmlns:wp14="http://schemas.microsoft.com/office/word/2010/wordprocessingDrawing" xmlns:wp="http://schemas.openxmlformats.org/drawingml/2006/wordprocessingDrawing" xmlns:w10="urn:schemas-microsoft-com:office:word" xmlns:w="http://schemas.openxmlformats.org/wordprocessingml/2006/main" xmlns:w14="http://schemas.microsoft.com/office/word/2010/wordml" xmlns:w15="http://schemas.microsoft.com/office/word/2012/wordml" xmlns:wpg="http://schemas.microsoft.com/office/word/2010/wordprocessingGroup" xmlns:wpi="http://schemas.microsoft.com/office/word/2010/wordprocessingInk" xmlns:wne="http://schemas.microsoft.com/office/word/2006/wordml" xmlns:wps="http://schemas.microsoft.com/office/word/2010/wordprocessingShape" mc:Ignorable="w14 w15 wp14">
   <w:p>
     <w:pPr>
@@ -3214,6 +3215,26 @@
 </file>
 
 <file path=word/header1.xml><?xml version="1.0" encoding="utf-8"?>
+<w:hdr xmlns:wpc="http://schemas.microsoft.com/office/word/2010/wordprocessingCanvas" xmlns:mo="http://schemas.microsoft.com/office/mac/office/2008/main" xmlns:mc="http://schemas.openxmlformats.org/markup-compatibility/2006" xmlns:mv="urn:schemas-microsoft-com:mac:vml" xmlns:o="urn:schemas-microsoft-com:office:office" xmlns:r="http://schemas.openxmlformats.org/officeDocument/2006/relationships" xmlns:m="http://schemas.openxmlformats.org/officeDocument/2006/math" xmlns:v="urn:schemas-microsoft-com:vml" xmlns:wp14="http://schemas.microsoft.com/office/word/2010/wordprocessingDrawing" xmlns:wp="http://schemas.openxmlformats.org/drawingml/2006/wordprocessingDrawing" xmlns:w10="urn:schemas-microsoft-com:office:word" xmlns:w="http://schemas.openxmlformats.org/wordprocessingml/2006/main" xmlns:w14="http://schemas.microsoft.com/office/word/2010/wordml" xmlns:w15="http://schemas.microsoft.com/office/word/2012/wordml" xmlns:wpg="http://schemas.microsoft.com/office/word/2010/wordprocessingGroup" xmlns:wpi="http://schemas.microsoft.com/office/word/2010/wordprocessingInk" xmlns:wne="http://schemas.microsoft.com/office/word/2006/wordml" xmlns:wps="http://schemas.microsoft.com/office/word/2010/wordprocessingShape" mc:Ignorable="w14 w15 wp14">
+  <w:p>
+    <w:pPr>
+      <w:pStyle w:val="Header"/>
+    </w:pPr>
+  </w:p>
+</w:hdr>
+</file>
+
+<file path=word/header2.xml><?xml version="1.0" encoding="utf-8"?>
+<w:hdr xmlns:wpc="http://schemas.microsoft.com/office/word/2010/wordprocessingCanvas" xmlns:mo="http://schemas.microsoft.com/office/mac/office/2008/main" xmlns:mc="http://schemas.openxmlformats.org/markup-compatibility/2006" xmlns:mv="urn:schemas-microsoft-com:mac:vml" xmlns:o="urn:schemas-microsoft-com:office:office" xmlns:r="http://schemas.openxmlformats.org/officeDocument/2006/relationships" xmlns:m="http://schemas.openxmlformats.org/officeDocument/2006/math" xmlns:v="urn:schemas-microsoft-com:vml" xmlns:wp14="http://schemas.microsoft.com/office/word/2010/wordprocessingDrawing" xmlns:wp="http://schemas.openxmlformats.org/drawingml/2006/wordprocessingDrawing" xmlns:w10="urn:schemas-microsoft-com:office:word" xmlns:w="http://schemas.openxmlformats.org/wordprocessingml/2006/main" xmlns:w14="http://schemas.microsoft.com/office/word/2010/wordml" xmlns:w15="http://schemas.microsoft.com/office/word/2012/wordml" xmlns:wpg="http://schemas.microsoft.com/office/word/2010/wordprocessingGroup" xmlns:wpi="http://schemas.microsoft.com/office/word/2010/wordprocessingInk" xmlns:wne="http://schemas.microsoft.com/office/word/2006/wordml" xmlns:wps="http://schemas.microsoft.com/office/word/2010/wordprocessingShape" mc:Ignorable="w14 w15 wp14">
+  <w:p>
+    <w:pPr>
+      <w:pStyle w:val="Header"/>
+    </w:pPr>
+  </w:p>
+</w:hdr>
+</file>
+
+<file path=word/header3.xml><?xml version="1.0" encoding="utf-8"?>
 <w:hdr xmlns:wpc="http://schemas.microsoft.com/office/word/2010/wordprocessingCanvas" xmlns:mo="http://schemas.microsoft.com/office/mac/office/2008/main" xmlns:mc="http://schemas.openxmlformats.org/markup-compatibility/2006" xmlns:mv="urn:schemas-microsoft-com:mac:vml" xmlns:o="urn:schemas-microsoft-com:office:office" xmlns:r="http://schemas.openxmlformats.org/officeDocument/2006/relationships" xmlns:m="http://schemas.openxmlformats.org/officeDocument/2006/math" xmlns:v="urn:schemas-microsoft-com:vml" xmlns:wp14="http://schemas.microsoft.com/office/word/2010/wordprocessingDrawing" xmlns:wp="http://schemas.openxmlformats.org/drawingml/2006/wordprocessingDrawing" xmlns:w10="urn:schemas-microsoft-com:office:word" xmlns:w="http://schemas.openxmlformats.org/wordprocessingml/2006/main" xmlns:w14="http://schemas.microsoft.com/office/word/2010/wordml" xmlns:w15="http://schemas.microsoft.com/office/word/2012/wordml" xmlns:wpg="http://schemas.microsoft.com/office/word/2010/wordprocessingGroup" xmlns:wpi="http://schemas.microsoft.com/office/word/2010/wordprocessingInk" xmlns:wne="http://schemas.microsoft.com/office/word/2006/wordml" xmlns:wps="http://schemas.microsoft.com/office/word/2010/wordprocessingShape" mc:Ignorable="w14 w15 wp14">
   <w:p>
     <w:pPr>
@@ -3740,16 +3761,16 @@
       </w:rPr>
       <w:t xml:space="preserve">hinkle@qq.com         </w:t>
     </w:r>
-    <w:proofErr w:type="spellStart"/>
     <w:r>
       <w:rPr>
-        <w:rFonts w:ascii="American Typewriter" w:eastAsiaTheme="majorEastAsia" w:hAnsi="American Typewriter"/>
+        <w:rFonts w:ascii="American Typewriter" w:eastAsiaTheme="majorEastAsia" w:hAnsi="American Typewriter" w:hint="eastAsia"/>
         <w:szCs w:val="22"/>
         <w:lang w:eastAsia="zh-CN"/>
       </w:rPr>
-      <w:t>Wechat</w:t>
+      <w:t>微信号</w:t>
     </w:r>
-    <w:proofErr w:type="spellEnd"/>
+    <w:bookmarkStart w:id="0" w:name="_GoBack"/>
+    <w:bookmarkEnd w:id="0"/>
     <w:r>
       <w:rPr>
         <w:rFonts w:ascii="American Typewriter" w:eastAsiaTheme="majorEastAsia" w:hAnsi="American Typewriter"/>
@@ -5304,7 +5325,7 @@
 </file>
 
 <file path=customXml/itemProps1.xml><?xml version="1.0" encoding="utf-8"?>
-<ds:datastoreItem xmlns:ds="http://schemas.openxmlformats.org/officeDocument/2006/customXml" ds:itemID="{EF07B8FC-C948-C747-A451-24BC6556E8A6}">
+<ds:datastoreItem xmlns:ds="http://schemas.openxmlformats.org/officeDocument/2006/customXml" ds:itemID="{4F26E004-772F-4E42-8BF2-DDE4EAD44DDC}">
   <ds:schemaRefs>
     <ds:schemaRef ds:uri="http://schemas.openxmlformats.org/officeDocument/2006/bibliography"/>
   </ds:schemaRefs>

</xml_diff>